<commit_message>
added task order, prepared CSS/JS/HTML files for study, improved study tutorial
</commit_message>
<xml_diff>
--- a/User Study/User Study.docx
+++ b/User Study/User Study.docx
@@ -1446,221 +1446,257 @@
     </w:p>
     <w:p>
       <w:pPr>
-        <w:pStyle w:val="Heading2"/>
-        <w:rPr>
-          <w:lang w:val="en-US"/>
-        </w:rPr>
-      </w:pPr>
-      <w:r>
-        <w:rPr>
-          <w:lang w:val="en-US"/>
-        </w:rPr>
-        <w:t>Tasks</w:t>
-      </w:r>
-    </w:p>
-    <w:p>
-      <w:pPr>
-        <w:pStyle w:val="ListParagraph"/>
-        <w:numPr>
-          <w:ilvl w:val="0"/>
-          <w:numId w:val="1"/>
-        </w:numPr>
-        <w:rPr>
-          <w:lang w:val="en-US"/>
-        </w:rPr>
-      </w:pPr>
-      <w:r>
-        <w:rPr>
-          <w:lang w:val="en-US"/>
-        </w:rPr>
-        <w:t>Two applications</w:t>
-      </w:r>
-    </w:p>
-    <w:p>
-      <w:pPr>
-        <w:pStyle w:val="ListParagraph"/>
-        <w:numPr>
-          <w:ilvl w:val="0"/>
-          <w:numId w:val="1"/>
-        </w:numPr>
-        <w:rPr>
-          <w:lang w:val="en-US"/>
-        </w:rPr>
-      </w:pPr>
-      <w:r>
-        <w:rPr>
-          <w:lang w:val="en-US"/>
-        </w:rPr>
-        <w:t>Choose between jQuery/no jQuery?</w:t>
-      </w:r>
-    </w:p>
-    <w:p>
-      <w:pPr>
-        <w:pStyle w:val="ListParagraph"/>
-        <w:numPr>
-          <w:ilvl w:val="0"/>
-          <w:numId w:val="1"/>
-        </w:numPr>
-        <w:rPr>
-          <w:lang w:val="en-US"/>
-        </w:rPr>
-      </w:pPr>
-      <w:r>
-        <w:rPr>
-          <w:lang w:val="en-US"/>
-        </w:rPr>
-        <w:t>For each application</w:t>
-      </w:r>
-    </w:p>
-    <w:p>
-      <w:pPr>
-        <w:pStyle w:val="ListParagraph"/>
-        <w:numPr>
-          <w:ilvl w:val="1"/>
-          <w:numId w:val="1"/>
-        </w:numPr>
-        <w:rPr>
-          <w:lang w:val="en-US"/>
-        </w:rPr>
-      </w:pPr>
-      <w:r>
-        <w:rPr>
-          <w:lang w:val="en-US"/>
-        </w:rPr>
-        <w:t>Fix a bug</w:t>
-      </w:r>
-    </w:p>
-    <w:p>
-      <w:pPr>
-        <w:pStyle w:val="ListParagraph"/>
-        <w:numPr>
-          <w:ilvl w:val="1"/>
-          <w:numId w:val="1"/>
-        </w:numPr>
-        <w:rPr>
-          <w:lang w:val="en-US"/>
-        </w:rPr>
-      </w:pPr>
-      <w:r>
-        <w:rPr>
-          <w:lang w:val="en-US"/>
-        </w:rPr>
-        <w:t>Implement a new feature</w:t>
-      </w:r>
-    </w:p>
-    <w:p>
-      <w:pPr>
-        <w:pStyle w:val="ListParagraph"/>
-        <w:numPr>
-          <w:ilvl w:val="1"/>
-          <w:numId w:val="1"/>
-        </w:numPr>
-        <w:rPr>
-          <w:lang w:val="en-US"/>
-        </w:rPr>
-      </w:pPr>
-      <w:r>
-        <w:rPr>
-          <w:lang w:val="en-US"/>
-        </w:rPr>
-        <w:lastRenderedPageBreak/>
-        <w:t>Describe all steps that need to work correctly to count the feature as completed</w:t>
-      </w:r>
-    </w:p>
-    <w:p>
-      <w:pPr>
-        <w:pStyle w:val="ListParagraph"/>
-        <w:numPr>
-          <w:ilvl w:val="0"/>
-          <w:numId w:val="1"/>
-        </w:numPr>
-        <w:rPr>
-          <w:lang w:val="en-US"/>
-        </w:rPr>
-      </w:pPr>
-      <w:r>
-        <w:rPr>
-          <w:lang w:val="en-US"/>
-        </w:rPr>
-        <w:t>Fixing a bug:</w:t>
-      </w:r>
-    </w:p>
-    <w:p>
-      <w:pPr>
-        <w:pStyle w:val="ListParagraph"/>
-        <w:numPr>
-          <w:ilvl w:val="1"/>
-          <w:numId w:val="1"/>
-        </w:numPr>
-        <w:rPr>
-          <w:lang w:val="en-US"/>
-        </w:rPr>
-      </w:pPr>
-      <w:r>
-        <w:rPr>
-          <w:lang w:val="en-US"/>
-        </w:rPr>
-        <w:t>Describe the steps needed to reach the bug in the application</w:t>
-      </w:r>
-    </w:p>
-    <w:p>
-      <w:pPr>
-        <w:pStyle w:val="ListParagraph"/>
-        <w:numPr>
-          <w:ilvl w:val="1"/>
-          <w:numId w:val="1"/>
-        </w:numPr>
-        <w:rPr>
-          <w:lang w:val="en-US"/>
-        </w:rPr>
-      </w:pPr>
-      <w:r>
-        <w:rPr>
-          <w:lang w:val="en-US"/>
-        </w:rPr>
-        <w:t>The bug should probably cause some exception in JavaScript so the participants have a starting point</w:t>
-      </w:r>
-    </w:p>
-    <w:p>
-      <w:pPr>
-        <w:pStyle w:val="ListParagraph"/>
-        <w:numPr>
-          <w:ilvl w:val="1"/>
-          <w:numId w:val="1"/>
-        </w:numPr>
-        <w:rPr>
-          <w:lang w:val="en-US"/>
-        </w:rPr>
-      </w:pPr>
-      <w:r>
-        <w:rPr>
-          <w:lang w:val="en-US"/>
-        </w:rPr>
-        <w:t>Screenshot of the bug (if useful)</w:t>
-      </w:r>
-    </w:p>
-    <w:p>
-      <w:pPr>
-        <w:pStyle w:val="ListParagraph"/>
-        <w:numPr>
-          <w:ilvl w:val="1"/>
-          <w:numId w:val="1"/>
-        </w:numPr>
-        <w:rPr>
-          <w:lang w:val="en-US"/>
-        </w:rPr>
-      </w:pPr>
-      <w:r>
-        <w:rPr>
-          <w:lang w:val="en-US"/>
-        </w:rPr>
-        <w:t>Moving all functions that are relevant for fixing the bug to a separate file?</w:t>
+        <w:pStyle w:val="ListParagraph"/>
+        <w:numPr>
+          <w:ilvl w:val="0"/>
+          <w:numId w:val="1"/>
+        </w:numPr>
+        <w:rPr>
+          <w:lang w:val="en-US"/>
+        </w:rPr>
+      </w:pPr>
+      <w:r>
+        <w:rPr>
+          <w:lang w:val="en-US"/>
+        </w:rPr>
+        <w:t>Screen casting:</w:t>
+      </w:r>
+    </w:p>
+    <w:p>
+      <w:pPr>
+        <w:pStyle w:val="ListParagraph"/>
+        <w:numPr>
+          <w:ilvl w:val="1"/>
+          <w:numId w:val="1"/>
+        </w:numPr>
+        <w:rPr>
+          <w:lang w:val="en-US"/>
+        </w:rPr>
+      </w:pPr>
+      <w:r>
+        <w:rPr>
+          <w:lang w:val="en-US"/>
+        </w:rPr>
+        <w:t>Snagit/Camtasia: limited to full HD resolution</w:t>
       </w:r>
       <w:bookmarkStart w:id="0" w:name="_GoBack"/>
       <w:bookmarkEnd w:id="0"/>
     </w:p>
     <w:p>
       <w:pPr>
+        <w:pStyle w:val="Heading2"/>
+        <w:rPr>
+          <w:lang w:val="en-US"/>
+        </w:rPr>
+      </w:pPr>
+      <w:r>
+        <w:rPr>
+          <w:lang w:val="en-US"/>
+        </w:rPr>
+        <w:t>Tasks</w:t>
+      </w:r>
+    </w:p>
+    <w:p>
+      <w:pPr>
+        <w:pStyle w:val="ListParagraph"/>
+        <w:numPr>
+          <w:ilvl w:val="0"/>
+          <w:numId w:val="1"/>
+        </w:numPr>
+        <w:rPr>
+          <w:lang w:val="en-US"/>
+        </w:rPr>
+      </w:pPr>
+      <w:r>
+        <w:rPr>
+          <w:lang w:val="en-US"/>
+        </w:rPr>
+        <w:t>Two applications</w:t>
+      </w:r>
+    </w:p>
+    <w:p>
+      <w:pPr>
+        <w:pStyle w:val="ListParagraph"/>
+        <w:numPr>
+          <w:ilvl w:val="0"/>
+          <w:numId w:val="1"/>
+        </w:numPr>
+        <w:rPr>
+          <w:lang w:val="en-US"/>
+        </w:rPr>
+      </w:pPr>
+      <w:r>
+        <w:rPr>
+          <w:lang w:val="en-US"/>
+        </w:rPr>
+        <w:t>Choose between jQuery/no jQuery?</w:t>
+      </w:r>
+    </w:p>
+    <w:p>
+      <w:pPr>
+        <w:pStyle w:val="ListParagraph"/>
+        <w:numPr>
+          <w:ilvl w:val="0"/>
+          <w:numId w:val="1"/>
+        </w:numPr>
+        <w:rPr>
+          <w:lang w:val="en-US"/>
+        </w:rPr>
+      </w:pPr>
+      <w:r>
+        <w:rPr>
+          <w:lang w:val="en-US"/>
+        </w:rPr>
+        <w:t>For each application</w:t>
+      </w:r>
+    </w:p>
+    <w:p>
+      <w:pPr>
+        <w:pStyle w:val="ListParagraph"/>
+        <w:numPr>
+          <w:ilvl w:val="1"/>
+          <w:numId w:val="1"/>
+        </w:numPr>
+        <w:rPr>
+          <w:lang w:val="en-US"/>
+        </w:rPr>
+      </w:pPr>
+      <w:r>
+        <w:rPr>
+          <w:lang w:val="en-US"/>
+        </w:rPr>
+        <w:lastRenderedPageBreak/>
+        <w:t>Fix a bug</w:t>
+      </w:r>
+    </w:p>
+    <w:p>
+      <w:pPr>
+        <w:pStyle w:val="ListParagraph"/>
+        <w:numPr>
+          <w:ilvl w:val="1"/>
+          <w:numId w:val="1"/>
+        </w:numPr>
+        <w:rPr>
+          <w:lang w:val="en-US"/>
+        </w:rPr>
+      </w:pPr>
+      <w:r>
+        <w:rPr>
+          <w:lang w:val="en-US"/>
+        </w:rPr>
+        <w:t>Implement a new feature</w:t>
+      </w:r>
+    </w:p>
+    <w:p>
+      <w:pPr>
+        <w:pStyle w:val="ListParagraph"/>
+        <w:numPr>
+          <w:ilvl w:val="1"/>
+          <w:numId w:val="1"/>
+        </w:numPr>
+        <w:rPr>
+          <w:lang w:val="en-US"/>
+        </w:rPr>
+      </w:pPr>
+      <w:r>
+        <w:rPr>
+          <w:lang w:val="en-US"/>
+        </w:rPr>
+        <w:t>Describe all steps that need to work correctly to count the feature as completed</w:t>
+      </w:r>
+    </w:p>
+    <w:p>
+      <w:pPr>
+        <w:pStyle w:val="ListParagraph"/>
+        <w:numPr>
+          <w:ilvl w:val="0"/>
+          <w:numId w:val="1"/>
+        </w:numPr>
+        <w:rPr>
+          <w:lang w:val="en-US"/>
+        </w:rPr>
+      </w:pPr>
+      <w:r>
+        <w:rPr>
+          <w:lang w:val="en-US"/>
+        </w:rPr>
+        <w:t>Fixing a bug:</w:t>
+      </w:r>
+    </w:p>
+    <w:p>
+      <w:pPr>
+        <w:pStyle w:val="ListParagraph"/>
+        <w:numPr>
+          <w:ilvl w:val="1"/>
+          <w:numId w:val="1"/>
+        </w:numPr>
+        <w:rPr>
+          <w:lang w:val="en-US"/>
+        </w:rPr>
+      </w:pPr>
+      <w:r>
+        <w:rPr>
+          <w:lang w:val="en-US"/>
+        </w:rPr>
+        <w:t>Describe the steps needed to reach the bug in the application</w:t>
+      </w:r>
+    </w:p>
+    <w:p>
+      <w:pPr>
+        <w:pStyle w:val="ListParagraph"/>
+        <w:numPr>
+          <w:ilvl w:val="1"/>
+          <w:numId w:val="1"/>
+        </w:numPr>
+        <w:rPr>
+          <w:lang w:val="en-US"/>
+        </w:rPr>
+      </w:pPr>
+      <w:r>
+        <w:rPr>
+          <w:lang w:val="en-US"/>
+        </w:rPr>
+        <w:t>The bug should probably cause some exception in JavaScript so the participants have a starting point</w:t>
+      </w:r>
+    </w:p>
+    <w:p>
+      <w:pPr>
+        <w:pStyle w:val="ListParagraph"/>
+        <w:numPr>
+          <w:ilvl w:val="1"/>
+          <w:numId w:val="1"/>
+        </w:numPr>
+        <w:rPr>
+          <w:lang w:val="en-US"/>
+        </w:rPr>
+      </w:pPr>
+      <w:r>
+        <w:rPr>
+          <w:lang w:val="en-US"/>
+        </w:rPr>
+        <w:t>Screenshot of the bug (if useful)</w:t>
+      </w:r>
+    </w:p>
+    <w:p>
+      <w:pPr>
+        <w:pStyle w:val="ListParagraph"/>
+        <w:numPr>
+          <w:ilvl w:val="1"/>
+          <w:numId w:val="1"/>
+        </w:numPr>
+        <w:rPr>
+          <w:lang w:val="en-US"/>
+        </w:rPr>
+      </w:pPr>
+      <w:r>
+        <w:rPr>
+          <w:lang w:val="en-US"/>
+        </w:rPr>
+        <w:t>Moving all functions that are relevant for fixing the bug to a separate file?</w:t>
+      </w:r>
+    </w:p>
+    <w:p>
+      <w:pPr>
         <w:pStyle w:val="ListParagraph"/>
         <w:numPr>
           <w:ilvl w:val="0"/>
@@ -2253,6 +2289,7 @@
         <w:rPr>
           <w:lang w:val="en-US"/>
         </w:rPr>
+        <w:lastRenderedPageBreak/>
         <w:t>Bug: If a video has finished, always take the next video and update the current video, even if the queue is empty</w:t>
       </w:r>
     </w:p>
@@ -2271,613 +2308,1004 @@
         <w:rPr>
           <w:lang w:val="en-US"/>
         </w:rPr>
+        <w:t>Bug: if the user clicks on the next page/previous page button, always show the first page</w:t>
+      </w:r>
+    </w:p>
+    <w:p>
+      <w:pPr>
+        <w:pStyle w:val="ListParagraph"/>
+        <w:numPr>
+          <w:ilvl w:val="2"/>
+          <w:numId w:val="1"/>
+        </w:numPr>
+        <w:rPr>
+          <w:lang w:val="en-US"/>
+        </w:rPr>
+      </w:pPr>
+      <w:r>
+        <w:rPr>
+          <w:lang w:val="en-US"/>
+        </w:rPr>
+        <w:t>Bug: error when the user clicks on the previous page button while on the first page</w:t>
+      </w:r>
+    </w:p>
+    <w:p>
+      <w:pPr>
+        <w:pStyle w:val="ListParagraph"/>
+        <w:numPr>
+          <w:ilvl w:val="2"/>
+          <w:numId w:val="1"/>
+        </w:numPr>
+        <w:rPr>
+          <w:lang w:val="en-US"/>
+        </w:rPr>
+      </w:pPr>
+      <w:r>
+        <w:rPr>
+          <w:lang w:val="en-US"/>
+        </w:rPr>
+        <w:t>Bug: queue not properly</w:t>
+      </w:r>
+      <w:r>
+        <w:rPr>
+          <w:lang w:val="en-US"/>
+        </w:rPr>
+        <w:t xml:space="preserve"> synchronized</w:t>
+      </w:r>
+    </w:p>
+    <w:p>
+      <w:pPr>
+        <w:pStyle w:val="ListParagraph"/>
+        <w:numPr>
+          <w:ilvl w:val="0"/>
+          <w:numId w:val="1"/>
+        </w:numPr>
+        <w:rPr>
+          <w:lang w:val="en-US"/>
+        </w:rPr>
+      </w:pPr>
+      <w:r>
+        <w:rPr>
+          <w:lang w:val="en-US"/>
+        </w:rPr>
+        <w:t>Gallery</w:t>
+      </w:r>
+    </w:p>
+    <w:p>
+      <w:pPr>
+        <w:pStyle w:val="ListParagraph"/>
+        <w:numPr>
+          <w:ilvl w:val="1"/>
+          <w:numId w:val="1"/>
+        </w:numPr>
+        <w:rPr>
+          <w:lang w:val="en-US"/>
+        </w:rPr>
+      </w:pPr>
+      <w:r>
+        <w:rPr>
+          <w:lang w:val="en-US"/>
+        </w:rPr>
+        <w:t>Possible additional features</w:t>
+      </w:r>
+    </w:p>
+    <w:p>
+      <w:pPr>
+        <w:pStyle w:val="ListParagraph"/>
+        <w:numPr>
+          <w:ilvl w:val="2"/>
+          <w:numId w:val="1"/>
+        </w:numPr>
+        <w:rPr>
+          <w:lang w:val="en-US"/>
+        </w:rPr>
+      </w:pPr>
+      <w:r>
+        <w:rPr>
+          <w:lang w:val="en-US"/>
+        </w:rPr>
+        <w:t>Add title/category to image</w:t>
+      </w:r>
+      <w:r>
+        <w:rPr>
+          <w:lang w:val="en-US"/>
+        </w:rPr>
+        <w:t>s</w:t>
+      </w:r>
+    </w:p>
+    <w:p>
+      <w:pPr>
+        <w:pStyle w:val="ListParagraph"/>
+        <w:numPr>
+          <w:ilvl w:val="2"/>
+          <w:numId w:val="1"/>
+        </w:numPr>
+        <w:rPr>
+          <w:lang w:val="en-US"/>
+        </w:rPr>
+      </w:pPr>
+      <w:r>
+        <w:rPr>
+          <w:lang w:val="en-US"/>
+        </w:rPr>
+        <w:t>Mark images as favorite and browse favorite images</w:t>
+      </w:r>
+    </w:p>
+    <w:p>
+      <w:pPr>
+        <w:pStyle w:val="ListParagraph"/>
+        <w:numPr>
+          <w:ilvl w:val="2"/>
+          <w:numId w:val="1"/>
+        </w:numPr>
+        <w:rPr>
+          <w:lang w:val="en-US"/>
+        </w:rPr>
+      </w:pPr>
+      <w:r>
+        <w:rPr>
+          <w:lang w:val="en-US"/>
+        </w:rPr>
+        <w:t>Go to next/previous picture on devices that only show the picture</w:t>
+      </w:r>
+    </w:p>
+    <w:p>
+      <w:pPr>
+        <w:pStyle w:val="ListParagraph"/>
+        <w:numPr>
+          <w:ilvl w:val="1"/>
+          <w:numId w:val="1"/>
+        </w:numPr>
+        <w:rPr>
+          <w:lang w:val="en-US"/>
+        </w:rPr>
+      </w:pPr>
+      <w:r>
+        <w:rPr>
+          <w:lang w:val="en-US"/>
+        </w:rPr>
+        <w:t>Possible bug fixes</w:t>
+      </w:r>
+    </w:p>
+    <w:p>
+      <w:pPr>
+        <w:pStyle w:val="ListParagraph"/>
+        <w:numPr>
+          <w:ilvl w:val="2"/>
+          <w:numId w:val="1"/>
+        </w:numPr>
+        <w:rPr>
+          <w:lang w:val="en-US"/>
+        </w:rPr>
+      </w:pPr>
+      <w:r>
+        <w:rPr>
+          <w:lang w:val="en-US"/>
+        </w:rPr>
+        <w:t>…</w:t>
+      </w:r>
+    </w:p>
+    <w:p>
+      <w:pPr>
+        <w:pStyle w:val="ListParagraph"/>
+        <w:numPr>
+          <w:ilvl w:val="0"/>
+          <w:numId w:val="1"/>
+        </w:numPr>
+        <w:rPr>
+          <w:lang w:val="en-US"/>
+        </w:rPr>
+      </w:pPr>
+      <w:r>
+        <w:rPr>
+          <w:lang w:val="en-US"/>
+        </w:rPr>
+        <w:t>Maps</w:t>
+      </w:r>
+    </w:p>
+    <w:p>
+      <w:pPr>
+        <w:pStyle w:val="ListParagraph"/>
+        <w:numPr>
+          <w:ilvl w:val="1"/>
+          <w:numId w:val="1"/>
+        </w:numPr>
+        <w:rPr>
+          <w:lang w:val="en-US"/>
+        </w:rPr>
+      </w:pPr>
+      <w:r>
+        <w:rPr>
+          <w:lang w:val="en-US"/>
+        </w:rPr>
+        <w:t xml:space="preserve">Possible additional </w:t>
+      </w:r>
+      <w:r>
+        <w:rPr>
+          <w:lang w:val="en-US"/>
+        </w:rPr>
+        <w:t>features</w:t>
+      </w:r>
+    </w:p>
+    <w:p>
+      <w:pPr>
+        <w:pStyle w:val="ListParagraph"/>
+        <w:numPr>
+          <w:ilvl w:val="2"/>
+          <w:numId w:val="1"/>
+        </w:numPr>
+        <w:rPr>
+          <w:lang w:val="en-US"/>
+        </w:rPr>
+      </w:pPr>
+      <w:r>
+        <w:rPr>
+          <w:lang w:val="en-US"/>
+        </w:rPr>
+        <w:t>…</w:t>
+      </w:r>
+    </w:p>
+    <w:p>
+      <w:pPr>
+        <w:pStyle w:val="ListParagraph"/>
+        <w:numPr>
+          <w:ilvl w:val="1"/>
+          <w:numId w:val="1"/>
+        </w:numPr>
+        <w:rPr>
+          <w:lang w:val="en-US"/>
+        </w:rPr>
+      </w:pPr>
+      <w:r>
+        <w:rPr>
+          <w:lang w:val="en-US"/>
+        </w:rPr>
+        <w:t>Possible bug fixes</w:t>
+      </w:r>
+    </w:p>
+    <w:p>
+      <w:pPr>
+        <w:pStyle w:val="ListParagraph"/>
+        <w:numPr>
+          <w:ilvl w:val="2"/>
+          <w:numId w:val="1"/>
+        </w:numPr>
+        <w:rPr>
+          <w:lang w:val="en-US"/>
+        </w:rPr>
+      </w:pPr>
+      <w:r>
+        <w:rPr>
+          <w:lang w:val="en-US"/>
+        </w:rPr>
+        <w:t>…</w:t>
+      </w:r>
+    </w:p>
+    <w:p>
+      <w:pPr>
+        <w:pStyle w:val="Heading2"/>
+        <w:rPr>
+          <w:lang w:val="en-US"/>
+        </w:rPr>
+      </w:pPr>
+      <w:r>
+        <w:rPr>
+          <w:lang w:val="en-US"/>
+        </w:rPr>
+        <w:t>Variables</w:t>
+      </w:r>
+    </w:p>
+    <w:p>
+      <w:pPr>
+        <w:pStyle w:val="ListParagraph"/>
+        <w:numPr>
+          <w:ilvl w:val="0"/>
+          <w:numId w:val="1"/>
+        </w:numPr>
+        <w:rPr>
+          <w:lang w:val="en-US"/>
+        </w:rPr>
+      </w:pPr>
+      <w:r>
+        <w:rPr>
+          <w:lang w:val="en-US"/>
+        </w:rPr>
+        <w:t>Application:</w:t>
+      </w:r>
+    </w:p>
+    <w:p>
+      <w:pPr>
+        <w:pStyle w:val="ListParagraph"/>
+        <w:numPr>
+          <w:ilvl w:val="1"/>
+          <w:numId w:val="1"/>
+        </w:numPr>
+        <w:rPr>
+          <w:lang w:val="en-US"/>
+        </w:rPr>
+      </w:pPr>
+      <w:r>
+        <w:rPr>
+          <w:lang w:val="en-US"/>
+        </w:rPr>
+        <w:t>Application 1</w:t>
+      </w:r>
+    </w:p>
+    <w:p>
+      <w:pPr>
+        <w:pStyle w:val="ListParagraph"/>
+        <w:numPr>
+          <w:ilvl w:val="1"/>
+          <w:numId w:val="1"/>
+        </w:numPr>
+        <w:rPr>
+          <w:lang w:val="en-US"/>
+        </w:rPr>
+      </w:pPr>
+      <w:r>
+        <w:rPr>
+          <w:lang w:val="en-US"/>
+        </w:rPr>
+        <w:t>Application 2</w:t>
+      </w:r>
+    </w:p>
+    <w:p>
+      <w:pPr>
+        <w:pStyle w:val="ListParagraph"/>
+        <w:numPr>
+          <w:ilvl w:val="0"/>
+          <w:numId w:val="1"/>
+        </w:numPr>
+        <w:rPr>
+          <w:lang w:val="en-US"/>
+        </w:rPr>
+      </w:pPr>
+      <w:r>
+        <w:rPr>
+          <w:lang w:val="en-US"/>
+        </w:rPr>
+        <w:t>Task:</w:t>
+      </w:r>
+    </w:p>
+    <w:p>
+      <w:pPr>
+        <w:pStyle w:val="ListParagraph"/>
+        <w:numPr>
+          <w:ilvl w:val="1"/>
+          <w:numId w:val="1"/>
+        </w:numPr>
+        <w:rPr>
+          <w:lang w:val="en-US"/>
+        </w:rPr>
+      </w:pPr>
+      <w:r>
+        <w:rPr>
+          <w:lang w:val="en-US"/>
+        </w:rPr>
+        <w:t>Fixing a bug</w:t>
+      </w:r>
+    </w:p>
+    <w:p>
+      <w:pPr>
+        <w:pStyle w:val="ListParagraph"/>
+        <w:numPr>
+          <w:ilvl w:val="1"/>
+          <w:numId w:val="1"/>
+        </w:numPr>
+        <w:rPr>
+          <w:lang w:val="en-US"/>
+        </w:rPr>
+      </w:pPr>
+      <w:r>
+        <w:rPr>
+          <w:lang w:val="en-US"/>
+        </w:rPr>
+        <w:t>Implementing a feature</w:t>
+      </w:r>
+    </w:p>
+    <w:p>
+      <w:pPr>
+        <w:pStyle w:val="ListParagraph"/>
+        <w:numPr>
+          <w:ilvl w:val="0"/>
+          <w:numId w:val="1"/>
+        </w:numPr>
+        <w:rPr>
+          <w:lang w:val="en-US"/>
+        </w:rPr>
+      </w:pPr>
+      <w:r>
+        <w:rPr>
+          <w:lang w:val="en-US"/>
+        </w:rPr>
+        <w:t>Setup:</w:t>
+      </w:r>
+    </w:p>
+    <w:p>
+      <w:pPr>
+        <w:pStyle w:val="ListParagraph"/>
+        <w:numPr>
+          <w:ilvl w:val="1"/>
+          <w:numId w:val="1"/>
+        </w:numPr>
+        <w:rPr>
+          <w:lang w:val="en-US"/>
+        </w:rPr>
+      </w:pPr>
+      <w:r>
+        <w:rPr>
+          <w:lang w:val="en-US"/>
+        </w:rPr>
+        <w:t>With tool</w:t>
+      </w:r>
+    </w:p>
+    <w:p>
+      <w:pPr>
+        <w:pStyle w:val="ListParagraph"/>
+        <w:numPr>
+          <w:ilvl w:val="1"/>
+          <w:numId w:val="1"/>
+        </w:numPr>
+        <w:rPr>
+          <w:lang w:val="en-US"/>
+        </w:rPr>
+      </w:pPr>
+      <w:r>
+        <w:rPr>
+          <w:lang w:val="en-US"/>
+        </w:rPr>
+        <w:t>Without tool</w:t>
+      </w:r>
+    </w:p>
+    <w:p>
+      <w:pPr>
+        <w:pStyle w:val="Heading2"/>
+        <w:rPr>
+          <w:lang w:val="en-US"/>
+        </w:rPr>
+      </w:pPr>
+      <w:r>
+        <w:rPr>
+          <w:lang w:val="en-US"/>
+        </w:rPr>
+        <w:t>Features that should be deactivated</w:t>
+      </w:r>
+    </w:p>
+    <w:p>
+      <w:pPr>
+        <w:rPr>
+          <w:lang w:val="en-US"/>
+        </w:rPr>
+      </w:pPr>
+      <w:r>
+        <w:rPr>
+          <w:lang w:val="en-US"/>
+        </w:rPr>
+        <w:t>Some features should be deactivated so the participants are not overwhelmed:</w:t>
+      </w:r>
+    </w:p>
+    <w:p>
+      <w:pPr>
+        <w:pStyle w:val="ListParagraph"/>
+        <w:numPr>
+          <w:ilvl w:val="0"/>
+          <w:numId w:val="1"/>
+        </w:numPr>
+        <w:rPr>
+          <w:lang w:val="en-US"/>
+        </w:rPr>
+      </w:pPr>
+      <w:r>
+        <w:rPr>
+          <w:lang w:val="en-US"/>
+        </w:rPr>
+        <w:t>CSS Editor</w:t>
+      </w:r>
+      <w:r>
+        <w:rPr>
+          <w:lang w:val="en-US"/>
+        </w:rPr>
+        <w:t xml:space="preserve"> (not essential </w:t>
+      </w:r>
+      <w:r>
+        <w:rPr>
+          <w:lang w:val="en-US"/>
+        </w:rPr>
+        <w:t>for</w:t>
+      </w:r>
+      <w:r>
+        <w:rPr>
+          <w:lang w:val="en-US"/>
+        </w:rPr>
+        <w:t xml:space="preserve"> the type of tasks in the study)</w:t>
+      </w:r>
+    </w:p>
+    <w:p>
+      <w:pPr>
+        <w:pStyle w:val="ListParagraph"/>
+        <w:numPr>
+          <w:ilvl w:val="0"/>
+          <w:numId w:val="1"/>
+        </w:numPr>
+        <w:rPr>
+          <w:lang w:val="en-US"/>
+        </w:rPr>
+      </w:pPr>
+      <w:r>
+        <w:rPr>
+          <w:lang w:val="en-US"/>
+        </w:rPr>
+        <w:t>Loading URLs (the application is given by the task anyway)</w:t>
+      </w:r>
+    </w:p>
+    <w:p>
+      <w:pPr>
+        <w:pStyle w:val="ListParagraph"/>
+        <w:numPr>
+          <w:ilvl w:val="0"/>
+          <w:numId w:val="1"/>
+        </w:numPr>
+        <w:rPr>
+          <w:lang w:val="en-US"/>
+        </w:rPr>
+      </w:pPr>
+      <w:r>
+        <w:rPr>
+          <w:lang w:val="en-US"/>
+        </w:rPr>
+        <w:t>Settings (settings are given by the study setup)</w:t>
+      </w:r>
+    </w:p>
+    <w:p>
+      <w:pPr>
+        <w:pStyle w:val="ListParagraph"/>
+        <w:numPr>
+          <w:ilvl w:val="0"/>
+          <w:numId w:val="1"/>
+        </w:numPr>
+        <w:rPr>
+          <w:lang w:val="en-US"/>
+        </w:rPr>
+      </w:pPr>
+      <w:r>
+        <w:rPr>
+          <w:lang w:val="en-US"/>
+        </w:rPr>
+        <w:t>Maybe i</w:t>
+      </w:r>
+      <w:r>
+        <w:rPr>
+          <w:lang w:val="en-US"/>
+        </w:rPr>
+        <w:t>nspect HTML (not essential for the type of tasks in the study)</w:t>
+      </w:r>
+    </w:p>
+    <w:p>
+      <w:pPr>
+        <w:pStyle w:val="ListParagraph"/>
+        <w:numPr>
+          <w:ilvl w:val="0"/>
+          <w:numId w:val="1"/>
+        </w:numPr>
+        <w:rPr>
+          <w:lang w:val="en-US"/>
+        </w:rPr>
+      </w:pPr>
+      <w:r>
+        <w:rPr>
+          <w:lang w:val="en-US"/>
+        </w:rPr>
+        <w:t>Scoping (unless strictly required for the tasks)</w:t>
+      </w:r>
+    </w:p>
+    <w:p>
+      <w:pPr>
+        <w:pStyle w:val="ListParagraph"/>
+        <w:numPr>
+          <w:ilvl w:val="0"/>
+          <w:numId w:val="1"/>
+        </w:numPr>
+        <w:rPr>
+          <w:lang w:val="en-US"/>
+        </w:rPr>
+      </w:pPr>
+      <w:r>
+        <w:rPr>
+          <w:lang w:val="en-US"/>
+        </w:rPr>
+        <w:t>Record/replay?</w:t>
+      </w:r>
+    </w:p>
+    <w:p>
+      <w:pPr>
+        <w:rPr>
+          <w:lang w:val="en-US"/>
+        </w:rPr>
+      </w:pPr>
+      <w:r>
+        <w:rPr>
+          <w:lang w:val="en-US"/>
+        </w:rPr>
+        <w:t>What features could be useful for the tasks?</w:t>
+      </w:r>
+    </w:p>
+    <w:p>
+      <w:pPr>
+        <w:pStyle w:val="ListParagraph"/>
+        <w:numPr>
+          <w:ilvl w:val="0"/>
+          <w:numId w:val="1"/>
+        </w:numPr>
+        <w:rPr>
+          <w:lang w:val="en-US"/>
+        </w:rPr>
+      </w:pPr>
+      <w:r>
+        <w:rPr>
+          <w:lang w:val="en-US"/>
+        </w:rPr>
+        <w:t>XDYouTube: Remote control</w:t>
+      </w:r>
+    </w:p>
+    <w:p>
+      <w:pPr>
+        <w:pStyle w:val="ListParagraph"/>
+        <w:numPr>
+          <w:ilvl w:val="1"/>
+          <w:numId w:val="1"/>
+        </w:numPr>
+        <w:rPr>
+          <w:lang w:val="en-US"/>
+        </w:rPr>
+      </w:pPr>
+      <w:r>
+        <w:rPr>
+          <w:lang w:val="en-US"/>
+        </w:rPr>
+        <w:t>Connection features</w:t>
+      </w:r>
+    </w:p>
+    <w:p>
+      <w:pPr>
+        <w:pStyle w:val="ListParagraph"/>
+        <w:numPr>
+          <w:ilvl w:val="1"/>
+          <w:numId w:val="1"/>
+        </w:numPr>
+        <w:rPr>
+          <w:lang w:val="en-US"/>
+        </w:rPr>
+      </w:pPr>
+      <w:r>
+        <w:rPr>
+          <w:lang w:val="en-US"/>
+        </w:rPr>
+        <w:t>Debugging functions</w:t>
+      </w:r>
+    </w:p>
+    <w:p>
+      <w:pPr>
+        <w:pStyle w:val="ListParagraph"/>
+        <w:numPr>
+          <w:ilvl w:val="1"/>
+          <w:numId w:val="1"/>
+        </w:numPr>
+        <w:rPr>
+          <w:lang w:val="en-US"/>
+        </w:rPr>
+      </w:pPr>
+      <w:r>
+        <w:rPr>
+          <w:lang w:val="en-US"/>
+        </w:rPr>
+        <w:t>JavaScript console</w:t>
+      </w:r>
+    </w:p>
+    <w:p>
+      <w:pPr>
+        <w:pStyle w:val="ListParagraph"/>
+        <w:numPr>
+          <w:ilvl w:val="1"/>
+          <w:numId w:val="1"/>
+        </w:numPr>
+        <w:rPr>
+          <w:lang w:val="en-US"/>
+        </w:rPr>
+      </w:pPr>
+      <w:r>
+        <w:rPr>
+          <w:lang w:val="en-US"/>
+        </w:rPr>
+        <w:t>CSS editor (for the second part)</w:t>
+      </w:r>
+    </w:p>
+    <w:p>
+      <w:pPr>
+        <w:pStyle w:val="ListParagraph"/>
+        <w:numPr>
+          <w:ilvl w:val="1"/>
+          <w:numId w:val="1"/>
+        </w:numPr>
+        <w:rPr>
+          <w:lang w:val="en-US"/>
+        </w:rPr>
+      </w:pPr>
+      <w:r>
+        <w:rPr>
+          <w:lang w:val="en-US"/>
+        </w:rPr>
+        <w:t>Record/Replay? (e.g. for not having to queue videos over and over again?)</w:t>
+      </w:r>
+    </w:p>
+    <w:p>
+      <w:pPr>
+        <w:pStyle w:val="ListParagraph"/>
+        <w:numPr>
+          <w:ilvl w:val="0"/>
+          <w:numId w:val="1"/>
+        </w:numPr>
+        <w:rPr>
+          <w:lang w:val="en-US"/>
+        </w:rPr>
+      </w:pPr>
+      <w:r>
+        <w:rPr>
+          <w:lang w:val="en-US"/>
+        </w:rPr>
+        <w:t>XDYouTbue: Video Playing Bug</w:t>
+      </w:r>
+    </w:p>
+    <w:p>
+      <w:pPr>
+        <w:pStyle w:val="ListParagraph"/>
+        <w:numPr>
+          <w:ilvl w:val="1"/>
+          <w:numId w:val="1"/>
+        </w:numPr>
+        <w:rPr>
+          <w:lang w:val="en-US"/>
+        </w:rPr>
+      </w:pPr>
+      <w:r>
+        <w:rPr>
+          <w:lang w:val="en-US"/>
+        </w:rPr>
+        <w:t>Connection features</w:t>
+      </w:r>
+    </w:p>
+    <w:p>
+      <w:pPr>
+        <w:pStyle w:val="ListParagraph"/>
+        <w:numPr>
+          <w:ilvl w:val="1"/>
+          <w:numId w:val="1"/>
+        </w:numPr>
+        <w:rPr>
+          <w:lang w:val="en-US"/>
+        </w:rPr>
+      </w:pPr>
+      <w:r>
+        <w:rPr>
+          <w:lang w:val="en-US"/>
+        </w:rPr>
         <w:lastRenderedPageBreak/>
-        <w:t>Bug: if the user clicks on the next page/previous page button, always show the first page</w:t>
-      </w:r>
-    </w:p>
-    <w:p>
-      <w:pPr>
-        <w:pStyle w:val="ListParagraph"/>
-        <w:numPr>
-          <w:ilvl w:val="2"/>
-          <w:numId w:val="1"/>
-        </w:numPr>
-        <w:rPr>
-          <w:lang w:val="en-US"/>
-        </w:rPr>
-      </w:pPr>
-      <w:r>
-        <w:rPr>
-          <w:lang w:val="en-US"/>
-        </w:rPr>
-        <w:t>Bug: error when the user clicks on the previous page button while on the first page</w:t>
-      </w:r>
-    </w:p>
-    <w:p>
-      <w:pPr>
-        <w:pStyle w:val="ListParagraph"/>
-        <w:numPr>
-          <w:ilvl w:val="2"/>
-          <w:numId w:val="1"/>
-        </w:numPr>
-        <w:rPr>
-          <w:lang w:val="en-US"/>
-        </w:rPr>
-      </w:pPr>
-      <w:r>
-        <w:rPr>
-          <w:lang w:val="en-US"/>
-        </w:rPr>
-        <w:t>Bug: queue not properly</w:t>
-      </w:r>
-      <w:r>
-        <w:rPr>
-          <w:lang w:val="en-US"/>
-        </w:rPr>
-        <w:t xml:space="preserve"> synchronized</w:t>
-      </w:r>
-    </w:p>
-    <w:p>
-      <w:pPr>
-        <w:pStyle w:val="ListParagraph"/>
-        <w:numPr>
-          <w:ilvl w:val="0"/>
-          <w:numId w:val="1"/>
-        </w:numPr>
-        <w:rPr>
-          <w:lang w:val="en-US"/>
-        </w:rPr>
-      </w:pPr>
-      <w:r>
-        <w:rPr>
-          <w:lang w:val="en-US"/>
-        </w:rPr>
-        <w:t>Gallery</w:t>
-      </w:r>
-    </w:p>
-    <w:p>
-      <w:pPr>
-        <w:pStyle w:val="ListParagraph"/>
-        <w:numPr>
-          <w:ilvl w:val="1"/>
-          <w:numId w:val="1"/>
-        </w:numPr>
-        <w:rPr>
-          <w:lang w:val="en-US"/>
-        </w:rPr>
-      </w:pPr>
-      <w:r>
-        <w:rPr>
-          <w:lang w:val="en-US"/>
-        </w:rPr>
-        <w:t>Possible additional features</w:t>
-      </w:r>
-    </w:p>
-    <w:p>
-      <w:pPr>
-        <w:pStyle w:val="ListParagraph"/>
-        <w:numPr>
-          <w:ilvl w:val="2"/>
-          <w:numId w:val="1"/>
-        </w:numPr>
-        <w:rPr>
-          <w:lang w:val="en-US"/>
-        </w:rPr>
-      </w:pPr>
-      <w:r>
-        <w:rPr>
-          <w:lang w:val="en-US"/>
-        </w:rPr>
-        <w:t>Add title/category to image</w:t>
-      </w:r>
-      <w:r>
-        <w:rPr>
-          <w:lang w:val="en-US"/>
-        </w:rPr>
-        <w:t>s</w:t>
-      </w:r>
-    </w:p>
-    <w:p>
-      <w:pPr>
-        <w:pStyle w:val="ListParagraph"/>
-        <w:numPr>
-          <w:ilvl w:val="2"/>
-          <w:numId w:val="1"/>
-        </w:numPr>
-        <w:rPr>
-          <w:lang w:val="en-US"/>
-        </w:rPr>
-      </w:pPr>
-      <w:r>
-        <w:rPr>
-          <w:lang w:val="en-US"/>
-        </w:rPr>
-        <w:t>Mark images as favorite and browse favorite images</w:t>
-      </w:r>
-    </w:p>
-    <w:p>
-      <w:pPr>
-        <w:pStyle w:val="ListParagraph"/>
-        <w:numPr>
-          <w:ilvl w:val="2"/>
-          <w:numId w:val="1"/>
-        </w:numPr>
-        <w:rPr>
-          <w:lang w:val="en-US"/>
-        </w:rPr>
-      </w:pPr>
-      <w:r>
-        <w:rPr>
-          <w:lang w:val="en-US"/>
-        </w:rPr>
-        <w:t>Go to next/previous picture on devices that only show the picture</w:t>
-      </w:r>
-    </w:p>
-    <w:p>
-      <w:pPr>
-        <w:pStyle w:val="ListParagraph"/>
-        <w:numPr>
-          <w:ilvl w:val="1"/>
-          <w:numId w:val="1"/>
-        </w:numPr>
-        <w:rPr>
-          <w:lang w:val="en-US"/>
-        </w:rPr>
-      </w:pPr>
-      <w:r>
-        <w:rPr>
-          <w:lang w:val="en-US"/>
-        </w:rPr>
-        <w:t>Possible bug fixes</w:t>
-      </w:r>
-    </w:p>
-    <w:p>
-      <w:pPr>
-        <w:pStyle w:val="ListParagraph"/>
-        <w:numPr>
-          <w:ilvl w:val="2"/>
-          <w:numId w:val="1"/>
-        </w:numPr>
-        <w:rPr>
-          <w:lang w:val="en-US"/>
-        </w:rPr>
-      </w:pPr>
-      <w:r>
-        <w:rPr>
-          <w:lang w:val="en-US"/>
-        </w:rPr>
-        <w:t>…</w:t>
-      </w:r>
-    </w:p>
-    <w:p>
-      <w:pPr>
-        <w:pStyle w:val="ListParagraph"/>
-        <w:numPr>
-          <w:ilvl w:val="0"/>
-          <w:numId w:val="1"/>
-        </w:numPr>
-        <w:rPr>
-          <w:lang w:val="en-US"/>
-        </w:rPr>
-      </w:pPr>
-      <w:r>
-        <w:rPr>
-          <w:lang w:val="en-US"/>
-        </w:rPr>
-        <w:t>Maps</w:t>
-      </w:r>
-    </w:p>
-    <w:p>
-      <w:pPr>
-        <w:pStyle w:val="ListParagraph"/>
-        <w:numPr>
-          <w:ilvl w:val="1"/>
-          <w:numId w:val="1"/>
-        </w:numPr>
-        <w:rPr>
-          <w:lang w:val="en-US"/>
-        </w:rPr>
-      </w:pPr>
-      <w:r>
-        <w:rPr>
-          <w:lang w:val="en-US"/>
-        </w:rPr>
-        <w:t xml:space="preserve">Possible additional </w:t>
-      </w:r>
-      <w:r>
-        <w:rPr>
-          <w:lang w:val="en-US"/>
-        </w:rPr>
-        <w:t>features</w:t>
-      </w:r>
-    </w:p>
-    <w:p>
-      <w:pPr>
-        <w:pStyle w:val="ListParagraph"/>
-        <w:numPr>
-          <w:ilvl w:val="2"/>
-          <w:numId w:val="1"/>
-        </w:numPr>
-        <w:rPr>
-          <w:lang w:val="en-US"/>
-        </w:rPr>
-      </w:pPr>
-      <w:r>
-        <w:rPr>
-          <w:lang w:val="en-US"/>
-        </w:rPr>
-        <w:t>…</w:t>
-      </w:r>
-    </w:p>
-    <w:p>
-      <w:pPr>
-        <w:pStyle w:val="ListParagraph"/>
-        <w:numPr>
-          <w:ilvl w:val="1"/>
-          <w:numId w:val="1"/>
-        </w:numPr>
-        <w:rPr>
-          <w:lang w:val="en-US"/>
-        </w:rPr>
-      </w:pPr>
-      <w:r>
-        <w:rPr>
-          <w:lang w:val="en-US"/>
-        </w:rPr>
-        <w:t>Possible bug fixes</w:t>
-      </w:r>
-    </w:p>
-    <w:p>
-      <w:pPr>
-        <w:pStyle w:val="ListParagraph"/>
-        <w:numPr>
-          <w:ilvl w:val="2"/>
-          <w:numId w:val="1"/>
-        </w:numPr>
-        <w:rPr>
-          <w:lang w:val="en-US"/>
-        </w:rPr>
-      </w:pPr>
-      <w:r>
-        <w:rPr>
-          <w:lang w:val="en-US"/>
-        </w:rPr>
-        <w:t>…</w:t>
-      </w:r>
-    </w:p>
-    <w:p>
-      <w:pPr>
-        <w:pStyle w:val="Heading2"/>
-        <w:rPr>
-          <w:lang w:val="en-US"/>
-        </w:rPr>
-      </w:pPr>
-      <w:r>
-        <w:rPr>
-          <w:lang w:val="en-US"/>
-        </w:rPr>
-        <w:t>Variables</w:t>
-      </w:r>
-    </w:p>
-    <w:p>
-      <w:pPr>
-        <w:pStyle w:val="ListParagraph"/>
-        <w:numPr>
-          <w:ilvl w:val="0"/>
-          <w:numId w:val="1"/>
-        </w:numPr>
-        <w:rPr>
-          <w:lang w:val="en-US"/>
-        </w:rPr>
-      </w:pPr>
-      <w:r>
-        <w:rPr>
-          <w:lang w:val="en-US"/>
-        </w:rPr>
-        <w:t>Application:</w:t>
-      </w:r>
-    </w:p>
-    <w:p>
-      <w:pPr>
-        <w:pStyle w:val="ListParagraph"/>
-        <w:numPr>
-          <w:ilvl w:val="1"/>
-          <w:numId w:val="1"/>
-        </w:numPr>
-        <w:rPr>
-          <w:lang w:val="en-US"/>
-        </w:rPr>
-      </w:pPr>
-      <w:r>
-        <w:rPr>
-          <w:lang w:val="en-US"/>
-        </w:rPr>
-        <w:t>Application 1</w:t>
-      </w:r>
-    </w:p>
-    <w:p>
-      <w:pPr>
-        <w:pStyle w:val="ListParagraph"/>
-        <w:numPr>
-          <w:ilvl w:val="1"/>
-          <w:numId w:val="1"/>
-        </w:numPr>
-        <w:rPr>
-          <w:lang w:val="en-US"/>
-        </w:rPr>
-      </w:pPr>
-      <w:r>
-        <w:rPr>
-          <w:lang w:val="en-US"/>
-        </w:rPr>
-        <w:t>Application 2</w:t>
-      </w:r>
-    </w:p>
-    <w:p>
-      <w:pPr>
-        <w:pStyle w:val="ListParagraph"/>
-        <w:numPr>
-          <w:ilvl w:val="0"/>
-          <w:numId w:val="1"/>
-        </w:numPr>
-        <w:rPr>
-          <w:lang w:val="en-US"/>
-        </w:rPr>
-      </w:pPr>
-      <w:r>
-        <w:rPr>
-          <w:lang w:val="en-US"/>
-        </w:rPr>
-        <w:t>Task:</w:t>
-      </w:r>
-    </w:p>
-    <w:p>
-      <w:pPr>
-        <w:pStyle w:val="ListParagraph"/>
-        <w:numPr>
-          <w:ilvl w:val="1"/>
-          <w:numId w:val="1"/>
-        </w:numPr>
-        <w:rPr>
-          <w:lang w:val="en-US"/>
-        </w:rPr>
-      </w:pPr>
-      <w:r>
-        <w:rPr>
-          <w:lang w:val="en-US"/>
-        </w:rPr>
-        <w:t>Fixing a bug</w:t>
-      </w:r>
-    </w:p>
-    <w:p>
-      <w:pPr>
-        <w:pStyle w:val="ListParagraph"/>
-        <w:numPr>
-          <w:ilvl w:val="1"/>
-          <w:numId w:val="1"/>
-        </w:numPr>
-        <w:rPr>
-          <w:lang w:val="en-US"/>
-        </w:rPr>
-      </w:pPr>
-      <w:r>
-        <w:rPr>
-          <w:lang w:val="en-US"/>
-        </w:rPr>
-        <w:t>Implementing a feature</w:t>
-      </w:r>
-    </w:p>
-    <w:p>
-      <w:pPr>
-        <w:pStyle w:val="ListParagraph"/>
-        <w:numPr>
-          <w:ilvl w:val="0"/>
-          <w:numId w:val="1"/>
-        </w:numPr>
-        <w:rPr>
-          <w:lang w:val="en-US"/>
-        </w:rPr>
-      </w:pPr>
-      <w:r>
-        <w:rPr>
-          <w:lang w:val="en-US"/>
-        </w:rPr>
-        <w:t>Setup:</w:t>
-      </w:r>
-    </w:p>
-    <w:p>
-      <w:pPr>
-        <w:pStyle w:val="ListParagraph"/>
-        <w:numPr>
-          <w:ilvl w:val="1"/>
-          <w:numId w:val="1"/>
-        </w:numPr>
-        <w:rPr>
-          <w:lang w:val="en-US"/>
-        </w:rPr>
-      </w:pPr>
-      <w:r>
-        <w:rPr>
-          <w:lang w:val="en-US"/>
-        </w:rPr>
-        <w:t>With tool</w:t>
-      </w:r>
-    </w:p>
-    <w:p>
-      <w:pPr>
-        <w:pStyle w:val="ListParagraph"/>
-        <w:numPr>
-          <w:ilvl w:val="1"/>
-          <w:numId w:val="1"/>
-        </w:numPr>
-        <w:rPr>
-          <w:lang w:val="en-US"/>
-        </w:rPr>
-      </w:pPr>
-      <w:r>
-        <w:rPr>
-          <w:lang w:val="en-US"/>
-        </w:rPr>
-        <w:t>Without tool</w:t>
-      </w:r>
-    </w:p>
-    <w:p>
-      <w:pPr>
-        <w:pStyle w:val="Heading2"/>
-        <w:rPr>
-          <w:lang w:val="en-US"/>
-        </w:rPr>
-      </w:pPr>
-      <w:r>
-        <w:rPr>
-          <w:lang w:val="en-US"/>
-        </w:rPr>
-        <w:t>Features that should be deactivated</w:t>
-      </w:r>
-    </w:p>
-    <w:p>
-      <w:pPr>
-        <w:rPr>
-          <w:lang w:val="en-US"/>
-        </w:rPr>
-      </w:pPr>
-      <w:r>
-        <w:rPr>
-          <w:lang w:val="en-US"/>
-        </w:rPr>
-        <w:t>Some features should be deactivated so the participants are not overwhelmed:</w:t>
-      </w:r>
-    </w:p>
-    <w:p>
-      <w:pPr>
-        <w:pStyle w:val="ListParagraph"/>
-        <w:numPr>
-          <w:ilvl w:val="0"/>
-          <w:numId w:val="1"/>
-        </w:numPr>
-        <w:rPr>
-          <w:lang w:val="en-US"/>
-        </w:rPr>
-      </w:pPr>
-      <w:r>
-        <w:rPr>
-          <w:lang w:val="en-US"/>
-        </w:rPr>
-        <w:t>CSS Editor</w:t>
-      </w:r>
-      <w:r>
-        <w:rPr>
-          <w:lang w:val="en-US"/>
-        </w:rPr>
-        <w:t xml:space="preserve"> (not essential </w:t>
-      </w:r>
-      <w:r>
-        <w:rPr>
-          <w:lang w:val="en-US"/>
-        </w:rPr>
-        <w:t>for</w:t>
-      </w:r>
-      <w:r>
-        <w:rPr>
-          <w:lang w:val="en-US"/>
-        </w:rPr>
-        <w:t xml:space="preserve"> the type of tasks in the study)</w:t>
-      </w:r>
-    </w:p>
-    <w:p>
-      <w:pPr>
-        <w:pStyle w:val="ListParagraph"/>
-        <w:numPr>
-          <w:ilvl w:val="0"/>
-          <w:numId w:val="1"/>
-        </w:numPr>
-        <w:rPr>
-          <w:lang w:val="en-US"/>
-        </w:rPr>
-      </w:pPr>
-      <w:r>
-        <w:rPr>
-          <w:lang w:val="en-US"/>
-        </w:rPr>
-        <w:t>Loading URLs (the application is given by the task anyway)</w:t>
-      </w:r>
-    </w:p>
-    <w:p>
-      <w:pPr>
-        <w:pStyle w:val="ListParagraph"/>
-        <w:numPr>
-          <w:ilvl w:val="0"/>
-          <w:numId w:val="1"/>
-        </w:numPr>
-        <w:rPr>
-          <w:lang w:val="en-US"/>
-        </w:rPr>
-      </w:pPr>
-      <w:r>
-        <w:rPr>
-          <w:lang w:val="en-US"/>
-        </w:rPr>
-        <w:t>Settings (settings are given by the study setup)</w:t>
-      </w:r>
-    </w:p>
-    <w:p>
-      <w:pPr>
-        <w:pStyle w:val="ListParagraph"/>
-        <w:numPr>
-          <w:ilvl w:val="0"/>
-          <w:numId w:val="1"/>
-        </w:numPr>
-        <w:rPr>
-          <w:lang w:val="en-US"/>
-        </w:rPr>
-      </w:pPr>
-      <w:r>
-        <w:rPr>
-          <w:lang w:val="en-US"/>
-        </w:rPr>
-        <w:t>Maybe i</w:t>
-      </w:r>
-      <w:r>
-        <w:rPr>
-          <w:lang w:val="en-US"/>
-        </w:rPr>
-        <w:t>nspect HTML (not essential for the type of tasks in the study)</w:t>
-      </w:r>
-    </w:p>
-    <w:p>
-      <w:pPr>
-        <w:pStyle w:val="ListParagraph"/>
-        <w:numPr>
-          <w:ilvl w:val="0"/>
-          <w:numId w:val="1"/>
-        </w:numPr>
-        <w:rPr>
-          <w:lang w:val="en-US"/>
-        </w:rPr>
-      </w:pPr>
-      <w:r>
-        <w:rPr>
-          <w:lang w:val="en-US"/>
-        </w:rPr>
-        <w:t>Scoping (unless strictly required for the tasks)</w:t>
-      </w:r>
-    </w:p>
-    <w:p>
-      <w:pPr>
-        <w:pStyle w:val="ListParagraph"/>
-        <w:numPr>
-          <w:ilvl w:val="0"/>
-          <w:numId w:val="1"/>
-        </w:numPr>
-        <w:rPr>
-          <w:lang w:val="en-US"/>
-        </w:rPr>
-      </w:pPr>
-      <w:r>
-        <w:rPr>
-          <w:lang w:val="en-US"/>
-        </w:rPr>
-        <w:t>Record/replay?</w:t>
+        <w:t>Debugging functions</w:t>
+      </w:r>
+    </w:p>
+    <w:p>
+      <w:pPr>
+        <w:pStyle w:val="ListParagraph"/>
+        <w:numPr>
+          <w:ilvl w:val="1"/>
+          <w:numId w:val="1"/>
+        </w:numPr>
+        <w:rPr>
+          <w:lang w:val="en-US"/>
+        </w:rPr>
+      </w:pPr>
+      <w:r>
+        <w:rPr>
+          <w:lang w:val="en-US"/>
+        </w:rPr>
+        <w:t>JavaScript console</w:t>
+      </w:r>
+    </w:p>
+    <w:p>
+      <w:pPr>
+        <w:pStyle w:val="ListParagraph"/>
+        <w:numPr>
+          <w:ilvl w:val="1"/>
+          <w:numId w:val="1"/>
+        </w:numPr>
+        <w:rPr>
+          <w:lang w:val="en-US"/>
+        </w:rPr>
+      </w:pPr>
+      <w:r>
+        <w:rPr>
+          <w:lang w:val="en-US"/>
+        </w:rPr>
+        <w:t>Record/replay? (record steps required to reach the bug and replay to see if fixed)</w:t>
+      </w:r>
+    </w:p>
+    <w:p>
+      <w:pPr>
+        <w:pStyle w:val="ListParagraph"/>
+        <w:numPr>
+          <w:ilvl w:val="0"/>
+          <w:numId w:val="1"/>
+        </w:numPr>
+        <w:rPr>
+          <w:lang w:val="en-US"/>
+        </w:rPr>
+      </w:pPr>
+      <w:r>
+        <w:rPr>
+          <w:lang w:val="en-US"/>
+        </w:rPr>
+        <w:t>XDCinema: Displaying and Highlighting Prices</w:t>
+      </w:r>
+    </w:p>
+    <w:p>
+      <w:pPr>
+        <w:pStyle w:val="ListParagraph"/>
+        <w:numPr>
+          <w:ilvl w:val="1"/>
+          <w:numId w:val="1"/>
+        </w:numPr>
+        <w:rPr>
+          <w:lang w:val="en-US"/>
+        </w:rPr>
+      </w:pPr>
+      <w:r>
+        <w:rPr>
+          <w:lang w:val="en-US"/>
+        </w:rPr>
+        <w:t>Connection features</w:t>
+      </w:r>
+    </w:p>
+    <w:p>
+      <w:pPr>
+        <w:pStyle w:val="ListParagraph"/>
+        <w:numPr>
+          <w:ilvl w:val="1"/>
+          <w:numId w:val="1"/>
+        </w:numPr>
+        <w:rPr>
+          <w:lang w:val="en-US"/>
+        </w:rPr>
+      </w:pPr>
+      <w:r>
+        <w:rPr>
+          <w:lang w:val="en-US"/>
+        </w:rPr>
+        <w:t>Debugging functions</w:t>
+      </w:r>
+    </w:p>
+    <w:p>
+      <w:pPr>
+        <w:pStyle w:val="ListParagraph"/>
+        <w:numPr>
+          <w:ilvl w:val="1"/>
+          <w:numId w:val="1"/>
+        </w:numPr>
+        <w:rPr>
+          <w:lang w:val="en-US"/>
+        </w:rPr>
+      </w:pPr>
+      <w:r>
+        <w:rPr>
+          <w:lang w:val="en-US"/>
+        </w:rPr>
+        <w:t>JavaScript console</w:t>
+      </w:r>
+    </w:p>
+    <w:p>
+      <w:pPr>
+        <w:pStyle w:val="ListParagraph"/>
+        <w:numPr>
+          <w:ilvl w:val="1"/>
+          <w:numId w:val="1"/>
+        </w:numPr>
+        <w:rPr>
+          <w:lang w:val="en-US"/>
+        </w:rPr>
+      </w:pPr>
+      <w:r>
+        <w:rPr>
+          <w:lang w:val="en-US"/>
+        </w:rPr>
+        <w:t>Record/Replay? (record searching for a city, clicking movie/location/…)</w:t>
+      </w:r>
+    </w:p>
+    <w:p>
+      <w:pPr>
+        <w:pStyle w:val="ListParagraph"/>
+        <w:numPr>
+          <w:ilvl w:val="0"/>
+          <w:numId w:val="1"/>
+        </w:numPr>
+        <w:rPr>
+          <w:lang w:val="en-US"/>
+        </w:rPr>
+      </w:pPr>
+      <w:r>
+        <w:rPr>
+          <w:lang w:val="en-US"/>
+        </w:rPr>
+        <w:t>XDCinema: Location bug</w:t>
+      </w:r>
+    </w:p>
+    <w:p>
+      <w:pPr>
+        <w:pStyle w:val="ListParagraph"/>
+        <w:numPr>
+          <w:ilvl w:val="1"/>
+          <w:numId w:val="1"/>
+        </w:numPr>
+        <w:rPr>
+          <w:lang w:val="en-US"/>
+        </w:rPr>
+      </w:pPr>
+      <w:r>
+        <w:rPr>
+          <w:lang w:val="en-US"/>
+        </w:rPr>
+        <w:t>Connection features</w:t>
+      </w:r>
+    </w:p>
+    <w:p>
+      <w:pPr>
+        <w:pStyle w:val="ListParagraph"/>
+        <w:numPr>
+          <w:ilvl w:val="1"/>
+          <w:numId w:val="1"/>
+        </w:numPr>
+        <w:rPr>
+          <w:lang w:val="en-US"/>
+        </w:rPr>
+      </w:pPr>
+      <w:r>
+        <w:rPr>
+          <w:lang w:val="en-US"/>
+        </w:rPr>
+        <w:t>Debugging functions</w:t>
+      </w:r>
+    </w:p>
+    <w:p>
+      <w:pPr>
+        <w:pStyle w:val="ListParagraph"/>
+        <w:numPr>
+          <w:ilvl w:val="1"/>
+          <w:numId w:val="1"/>
+        </w:numPr>
+        <w:rPr>
+          <w:lang w:val="en-US"/>
+        </w:rPr>
+      </w:pPr>
+      <w:r>
+        <w:rPr>
+          <w:lang w:val="en-US"/>
+        </w:rPr>
+        <w:t>JavaScript console</w:t>
+      </w:r>
+    </w:p>
+    <w:p>
+      <w:pPr>
+        <w:pStyle w:val="ListParagraph"/>
+        <w:numPr>
+          <w:ilvl w:val="1"/>
+          <w:numId w:val="1"/>
+        </w:numPr>
+        <w:rPr>
+          <w:lang w:val="en-US"/>
+        </w:rPr>
+      </w:pPr>
+      <w:r>
+        <w:rPr>
+          <w:lang w:val="en-US"/>
+        </w:rPr>
+        <w:t>Record/Replay?</w:t>
       </w:r>
     </w:p>
     <w:p>

</xml_diff>